<commit_message>
Dmd: _development updated, ldd updated: corrections, event progression, new annotated map
</commit_message>
<xml_diff>
--- a/data_management_document.docx
+++ b/data_management_document.docx
@@ -1,6 +1,6 @@
 
 <file path=word/document.xml><?xml version="1.0" encoding="utf-8"?>
-<w:document xmlns:wpc="http://schemas.microsoft.com/office/word/2010/wordprocessingCanvas" xmlns:mc="http://schemas.openxmlformats.org/markup-compatibility/2006" xmlns:o="urn:schemas-microsoft-com:office:office" xmlns:r="http://schemas.openxmlformats.org/officeDocument/2006/relationships" xmlns:m="http://schemas.openxmlformats.org/officeDocument/2006/math" xmlns:v="urn:schemas-microsoft-com:vml" xmlns:wp14="http://schemas.microsoft.com/office/word/2010/wordprocessingDrawing" xmlns:wp="http://schemas.openxmlformats.org/drawingml/2006/wordprocessingDrawing" xmlns:w10="urn:schemas-microsoft-com:office:word" xmlns:w="http://schemas.openxmlformats.org/wordprocessingml/2006/main" xmlns:w14="http://schemas.microsoft.com/office/word/2010/wordml" xmlns:w15="http://schemas.microsoft.com/office/word/2012/wordml" xmlns:wpg="http://schemas.microsoft.com/office/word/2010/wordprocessingGroup" xmlns:wpi="http://schemas.microsoft.com/office/word/2010/wordprocessingInk" xmlns:wne="http://schemas.microsoft.com/office/word/2006/wordml" xmlns:wps="http://schemas.microsoft.com/office/word/2010/wordprocessingShape" mc:Ignorable="w14 w15 wp14">
+<w:document xmlns:wpc="http://schemas.microsoft.com/office/word/2010/wordprocessingCanvas" xmlns:cx="http://schemas.microsoft.com/office/drawing/2014/chartex" xmlns:cx1="http://schemas.microsoft.com/office/drawing/2015/9/8/chartex" xmlns:cx2="http://schemas.microsoft.com/office/drawing/2015/10/21/chartex" xmlns:cx3="http://schemas.microsoft.com/office/drawing/2016/5/9/chartex" xmlns:cx4="http://schemas.microsoft.com/office/drawing/2016/5/10/chartex" xmlns:cx5="http://schemas.microsoft.com/office/drawing/2016/5/11/chartex" xmlns:cx6="http://schemas.microsoft.com/office/drawing/2016/5/12/chartex" xmlns:cx7="http://schemas.microsoft.com/office/drawing/2016/5/13/chartex" xmlns:cx8="http://schemas.microsoft.com/office/drawing/2016/5/14/chartex" xmlns:mc="http://schemas.openxmlformats.org/markup-compatibility/2006" xmlns:aink="http://schemas.microsoft.com/office/drawing/2016/ink" xmlns:am3d="http://schemas.microsoft.com/office/drawing/2017/model3d" xmlns:o="urn:schemas-microsoft-com:office:office" xmlns:r="http://schemas.openxmlformats.org/officeDocument/2006/relationships" xmlns:m="http://schemas.openxmlformats.org/officeDocument/2006/math" xmlns:v="urn:schemas-microsoft-com:vml" xmlns:wp14="http://schemas.microsoft.com/office/word/2010/wordprocessingDrawing" xmlns:wp="http://schemas.openxmlformats.org/drawingml/2006/wordprocessingDrawing" xmlns:w10="urn:schemas-microsoft-com:office:word" xmlns:w="http://schemas.openxmlformats.org/wordprocessingml/2006/main" xmlns:w14="http://schemas.microsoft.com/office/word/2010/wordml" xmlns:w15="http://schemas.microsoft.com/office/word/2012/wordml" xmlns:w16cid="http://schemas.microsoft.com/office/word/2016/wordml/cid" xmlns:w16se="http://schemas.microsoft.com/office/word/2015/wordml/symex" xmlns:wpg="http://schemas.microsoft.com/office/word/2010/wordprocessingGroup" xmlns:wpi="http://schemas.microsoft.com/office/word/2010/wordprocessingInk" xmlns:wne="http://schemas.microsoft.com/office/word/2006/wordml" xmlns:wps="http://schemas.microsoft.com/office/word/2010/wordprocessingShape" mc:Ignorable="w14 w15 w16se w16cid wp14">
   <w:body>
     <w:p>
       <w:pPr>
@@ -27,25 +27,24 @@
       <w:pPr>
         <w:pStyle w:val="Titolo"/>
         <w:jc w:val="center"/>
-      </w:pPr>
-      <w:r>
-        <w:t xml:space="preserve">The </w:t>
-      </w:r>
-      <w:proofErr w:type="spellStart"/>
-      <w:r>
-        <w:t>Babel’s</w:t>
-      </w:r>
-      <w:proofErr w:type="spellEnd"/>
-      <w:r>
-        <w:t xml:space="preserve"> </w:t>
-      </w:r>
-      <w:proofErr w:type="spellStart"/>
-      <w:r>
-        <w:t>Tower</w:t>
-      </w:r>
-      <w:proofErr w:type="spellEnd"/>
-    </w:p>
-    <w:p/>
+        <w:rPr>
+          <w:lang w:val="en-US"/>
+        </w:rPr>
+      </w:pPr>
+      <w:r>
+        <w:rPr>
+          <w:lang w:val="en-US"/>
+        </w:rPr>
+        <w:t>The Babel’s Tower</w:t>
+      </w:r>
+    </w:p>
+    <w:p>
+      <w:pPr>
+        <w:rPr>
+          <w:lang w:val="en-US"/>
+        </w:rPr>
+      </w:pPr>
+    </w:p>
     <w:tbl>
       <w:tblPr>
         <w:tblW w:w="6106" w:type="dxa"/>
@@ -921,14 +920,12 @@
                 <w:lang w:val="en-US"/>
               </w:rPr>
             </w:pPr>
-            <w:proofErr w:type="spellStart"/>
             <w:r>
               <w:rPr>
                 <w:lang w:val="en-US"/>
               </w:rPr>
               <w:t>Faleri</w:t>
             </w:r>
-            <w:proofErr w:type="spellEnd"/>
           </w:p>
         </w:tc>
         <w:tc>
@@ -1126,8 +1123,6 @@
           <w:lang w:val="en-US"/>
         </w:rPr>
       </w:pPr>
-      <w:bookmarkStart w:id="1" w:name="_GoBack"/>
-      <w:bookmarkEnd w:id="1"/>
     </w:p>
     <w:p>
       <w:pPr>
@@ -1176,19 +1171,11 @@
           <w:lang w:val="en-US"/>
         </w:rPr>
       </w:pPr>
-      <w:proofErr w:type="spellStart"/>
-      <w:r>
-        <w:rPr>
-          <w:lang w:val="en-US"/>
-        </w:rPr>
-        <w:t>SketchUp</w:t>
-      </w:r>
-      <w:proofErr w:type="spellEnd"/>
-      <w:r>
-        <w:rPr>
-          <w:lang w:val="en-US"/>
-        </w:rPr>
-        <w:t xml:space="preserve"> 2016 Version 17.2.2555 64bit</w:t>
+      <w:r>
+        <w:rPr>
+          <w:lang w:val="en-US"/>
+        </w:rPr>
+        <w:t>SketchUp 2016 Version 17.2.2555 64bit</w:t>
       </w:r>
     </w:p>
     <w:p>
@@ -1613,14 +1600,14 @@
         <w:rPr>
           <w:lang w:val="en-US"/>
         </w:rPr>
-        <w:t xml:space="preserve"> 48x48 for each tile</w:t>
+        <w:t xml:space="preserve"> 48x48 for each </w:t>
       </w:r>
       <w:proofErr w:type="gramStart"/>
       <w:r>
         <w:rPr>
           <w:lang w:val="en-US"/>
         </w:rPr>
-        <w:t>)(</w:t>
+        <w:t>tile)(</w:t>
       </w:r>
       <w:proofErr w:type="gramEnd"/>
       <w:r>
@@ -1775,75 +1762,61 @@
         <w:rPr>
           <w:lang w:val="en-US"/>
         </w:rPr>
-        <w:t xml:space="preserve"> (edited with </w:t>
+        <w:t xml:space="preserve"> (edited with Sketchup)</w:t>
+      </w:r>
+    </w:p>
+    <w:p>
+      <w:pPr>
+        <w:pStyle w:val="Titolo2"/>
+        <w:rPr>
+          <w:lang w:val="en-US"/>
+        </w:rPr>
+      </w:pPr>
+      <w:r>
+        <w:rPr>
+          <w:lang w:val="en-US"/>
+        </w:rPr>
+        <w:t>Video, image and sound references</w:t>
+      </w:r>
+    </w:p>
+    <w:p>
+      <w:pPr>
+        <w:rPr>
+          <w:lang w:val="en-US"/>
+        </w:rPr>
+      </w:pPr>
+      <w:r>
+        <w:rPr>
+          <w:lang w:val="en-US"/>
+        </w:rPr>
+        <w:t>*.mp4 (between 360p (480×360) and 720p (1280 x 720))</w:t>
+      </w:r>
+    </w:p>
+    <w:p>
+      <w:pPr>
+        <w:rPr>
+          <w:lang w:val="en-US"/>
+        </w:rPr>
+      </w:pPr>
+      <w:proofErr w:type="gramStart"/>
+      <w:r>
+        <w:rPr>
+          <w:lang w:val="en-US"/>
+        </w:rPr>
+        <w:t>*.</w:t>
       </w:r>
       <w:proofErr w:type="spellStart"/>
       <w:r>
         <w:rPr>
           <w:lang w:val="en-US"/>
         </w:rPr>
-        <w:t>Sketchup</w:t>
+        <w:t>png</w:t>
       </w:r>
       <w:proofErr w:type="spellEnd"/>
       <w:r>
         <w:rPr>
           <w:lang w:val="en-US"/>
         </w:rPr>
-        <w:t>)</w:t>
-      </w:r>
-    </w:p>
-    <w:p>
-      <w:pPr>
-        <w:pStyle w:val="Titolo2"/>
-        <w:rPr>
-          <w:lang w:val="en-US"/>
-        </w:rPr>
-      </w:pPr>
-      <w:r>
-        <w:rPr>
-          <w:lang w:val="en-US"/>
-        </w:rPr>
-        <w:t>Video, image and sound references</w:t>
-      </w:r>
-    </w:p>
-    <w:p>
-      <w:pPr>
-        <w:rPr>
-          <w:lang w:val="en-US"/>
-        </w:rPr>
-      </w:pPr>
-      <w:r>
-        <w:rPr>
-          <w:lang w:val="en-US"/>
-        </w:rPr>
-        <w:t>*.mp4 (between 360p (480×360) and 720p (1280 x 720))</w:t>
-      </w:r>
-    </w:p>
-    <w:p>
-      <w:pPr>
-        <w:rPr>
-          <w:lang w:val="en-US"/>
-        </w:rPr>
-      </w:pPr>
-      <w:r>
-        <w:rPr>
-          <w:lang w:val="en-US"/>
-        </w:rPr>
-        <w:t>*.</w:t>
-      </w:r>
-      <w:proofErr w:type="spellStart"/>
-      <w:proofErr w:type="gramStart"/>
-      <w:r>
-        <w:rPr>
-          <w:lang w:val="en-US"/>
-        </w:rPr>
-        <w:t>png</w:t>
-      </w:r>
-      <w:proofErr w:type="spellEnd"/>
-      <w:r>
-        <w:rPr>
-          <w:lang w:val="en-US"/>
-        </w:rPr>
         <w:t>(</w:t>
       </w:r>
       <w:proofErr w:type="gramEnd"/>
@@ -1864,21 +1837,7 @@
         <w:rPr>
           <w:lang w:val="en-US"/>
         </w:rPr>
-        <w:t>*.</w:t>
-      </w:r>
-      <w:proofErr w:type="gramStart"/>
-      <w:r>
-        <w:rPr>
-          <w:lang w:val="en-US"/>
-        </w:rPr>
-        <w:t>mp3(</w:t>
-      </w:r>
-      <w:proofErr w:type="gramEnd"/>
-      <w:r>
-        <w:rPr>
-          <w:lang w:val="en-US"/>
-        </w:rPr>
-        <w:t>192Kbps)</w:t>
+        <w:t>*.mp3(192Kbps)</w:t>
       </w:r>
     </w:p>
     <w:p>
@@ -1984,6 +1943,7 @@
           <w:lang w:val="en-US"/>
         </w:rPr>
       </w:pPr>
+      <w:proofErr w:type="gramStart"/>
       <w:r>
         <w:rPr>
           <w:lang w:val="en-US"/>
@@ -1991,42 +1951,41 @@
         <w:t>*.</w:t>
       </w:r>
       <w:proofErr w:type="spellStart"/>
+      <w:r>
+        <w:rPr>
+          <w:lang w:val="en-US"/>
+        </w:rPr>
+        <w:t>tmx</w:t>
+      </w:r>
+      <w:proofErr w:type="spellEnd"/>
+      <w:r>
+        <w:rPr>
+          <w:lang w:val="en-US"/>
+        </w:rPr>
+        <w:t>(</w:t>
+      </w:r>
+      <w:proofErr w:type="gramEnd"/>
+      <w:r>
+        <w:rPr>
+          <w:lang w:val="en-US"/>
+        </w:rPr>
+        <w:t>Tiled map)</w:t>
+      </w:r>
+    </w:p>
+    <w:p>
+      <w:pPr>
+        <w:rPr>
+          <w:lang w:val="en-US"/>
+        </w:rPr>
+      </w:pPr>
       <w:proofErr w:type="gramStart"/>
       <w:r>
         <w:rPr>
           <w:lang w:val="en-US"/>
         </w:rPr>
-        <w:t>tmx</w:t>
-      </w:r>
-      <w:proofErr w:type="spellEnd"/>
-      <w:r>
-        <w:rPr>
-          <w:lang w:val="en-US"/>
-        </w:rPr>
-        <w:t>(</w:t>
-      </w:r>
-      <w:proofErr w:type="gramEnd"/>
-      <w:r>
-        <w:rPr>
-          <w:lang w:val="en-US"/>
-        </w:rPr>
-        <w:t>Tiled map)</w:t>
-      </w:r>
-    </w:p>
-    <w:p>
-      <w:pPr>
-        <w:rPr>
-          <w:lang w:val="en-US"/>
-        </w:rPr>
-      </w:pPr>
-      <w:r>
-        <w:rPr>
-          <w:lang w:val="en-US"/>
-        </w:rPr>
         <w:t>*.</w:t>
       </w:r>
       <w:proofErr w:type="spellStart"/>
-      <w:proofErr w:type="gramStart"/>
       <w:r>
         <w:rPr>
           <w:lang w:val="en-US"/>
@@ -2062,6 +2021,7 @@
           <w:lang w:val="en-US"/>
         </w:rPr>
       </w:pPr>
+      <w:proofErr w:type="gramStart"/>
       <w:r>
         <w:rPr>
           <w:lang w:val="en-US"/>
@@ -2069,7 +2029,6 @@
         <w:t>*.</w:t>
       </w:r>
       <w:proofErr w:type="spellStart"/>
-      <w:proofErr w:type="gramStart"/>
       <w:r>
         <w:rPr>
           <w:lang w:val="en-US"/>
@@ -2119,6 +2078,7 @@
           <w:lang w:val="en-US"/>
         </w:rPr>
       </w:pPr>
+      <w:proofErr w:type="gramStart"/>
       <w:r>
         <w:rPr>
           <w:lang w:val="en-US"/>
@@ -2126,14 +2086,112 @@
         <w:t>*.</w:t>
       </w:r>
       <w:proofErr w:type="spellStart"/>
+      <w:r>
+        <w:rPr>
+          <w:lang w:val="en-US"/>
+        </w:rPr>
+        <w:t>rpgproject</w:t>
+      </w:r>
+      <w:proofErr w:type="spellEnd"/>
+      <w:proofErr w:type="gramEnd"/>
+      <w:r>
+        <w:rPr>
+          <w:lang w:val="en-US"/>
+        </w:rPr>
+        <w:t>(project file)</w:t>
+      </w:r>
+    </w:p>
+    <w:p>
+      <w:pPr>
+        <w:rPr>
+          <w:lang w:val="en-US"/>
+        </w:rPr>
+      </w:pPr>
       <w:proofErr w:type="gramStart"/>
       <w:r>
         <w:rPr>
           <w:lang w:val="en-US"/>
         </w:rPr>
-        <w:t>rpgproject</w:t>
+        <w:t>*.m4a(</w:t>
+      </w:r>
+      <w:proofErr w:type="gramEnd"/>
+      <w:r>
+        <w:rPr>
+          <w:lang w:val="en-US"/>
+        </w:rPr>
+        <w:t>background music)</w:t>
+      </w:r>
+    </w:p>
+    <w:p>
+      <w:pPr>
+        <w:rPr>
+          <w:lang w:val="en-US"/>
+        </w:rPr>
+      </w:pPr>
+      <w:proofErr w:type="gramStart"/>
+      <w:r>
+        <w:rPr>
+          <w:lang w:val="en-US"/>
+        </w:rPr>
+        <w:t>*.</w:t>
+      </w:r>
+      <w:proofErr w:type="spellStart"/>
+      <w:r>
+        <w:rPr>
+          <w:lang w:val="en-US"/>
+        </w:rPr>
+        <w:t>json</w:t>
       </w:r>
       <w:proofErr w:type="spellEnd"/>
+      <w:proofErr w:type="gramEnd"/>
+      <w:r>
+        <w:rPr>
+          <w:lang w:val="en-US"/>
+        </w:rPr>
+        <w:t>(data file)</w:t>
+      </w:r>
+    </w:p>
+    <w:p>
+      <w:pPr>
+        <w:rPr>
+          <w:lang w:val="en-US"/>
+        </w:rPr>
+      </w:pPr>
+      <w:r>
+        <w:rPr>
+          <w:lang w:val="en-US"/>
+        </w:rPr>
+        <w:t>*.</w:t>
+      </w:r>
+      <w:proofErr w:type="spellStart"/>
+      <w:r>
+        <w:rPr>
+          <w:lang w:val="en-US"/>
+        </w:rPr>
+        <w:t>css</w:t>
+      </w:r>
+      <w:proofErr w:type="spellEnd"/>
+      <w:r>
+        <w:rPr>
+          <w:lang w:val="en-US"/>
+        </w:rPr>
+        <w:t xml:space="preserve">, </w:t>
+      </w:r>
+      <w:proofErr w:type="gramStart"/>
+      <w:r>
+        <w:rPr>
+          <w:lang w:val="en-US"/>
+        </w:rPr>
+        <w:t>*.</w:t>
+      </w:r>
+      <w:proofErr w:type="spellStart"/>
+      <w:r>
+        <w:rPr>
+          <w:lang w:val="en-US"/>
+        </w:rPr>
+        <w:t>ttf</w:t>
+      </w:r>
+      <w:proofErr w:type="spellEnd"/>
       <w:r>
         <w:rPr>
           <w:lang w:val="en-US"/>
@@ -2145,7 +2203,7 @@
         <w:rPr>
           <w:lang w:val="en-US"/>
         </w:rPr>
-        <w:t>project file)</w:t>
+        <w:t>font file)</w:t>
       </w:r>
     </w:p>
     <w:p>
@@ -2160,160 +2218,41 @@
         </w:rPr>
         <w:t>*.</w:t>
       </w:r>
-      <w:proofErr w:type="gramStart"/>
-      <w:r>
-        <w:rPr>
-          <w:lang w:val="en-US"/>
-        </w:rPr>
-        <w:t>m4a(</w:t>
-      </w:r>
-      <w:proofErr w:type="gramEnd"/>
-      <w:r>
-        <w:rPr>
-          <w:lang w:val="en-US"/>
-        </w:rPr>
-        <w:t>background music)</w:t>
-      </w:r>
-    </w:p>
-    <w:p>
-      <w:pPr>
-        <w:rPr>
-          <w:lang w:val="en-US"/>
-        </w:rPr>
-      </w:pPr>
-      <w:r>
-        <w:rPr>
-          <w:lang w:val="en-US"/>
-        </w:rPr>
-        <w:t>*.</w:t>
-      </w:r>
       <w:proofErr w:type="spellStart"/>
-      <w:proofErr w:type="gramStart"/>
-      <w:r>
-        <w:rPr>
-          <w:lang w:val="en-US"/>
-        </w:rPr>
-        <w:t>json</w:t>
+      <w:r>
+        <w:rPr>
+          <w:lang w:val="en-US"/>
+        </w:rPr>
+        <w:t>js</w:t>
       </w:r>
       <w:proofErr w:type="spellEnd"/>
       <w:r>
         <w:rPr>
           <w:lang w:val="en-US"/>
         </w:rPr>
-        <w:t>(</w:t>
-      </w:r>
-      <w:proofErr w:type="gramEnd"/>
-      <w:r>
-        <w:rPr>
-          <w:lang w:val="en-US"/>
-        </w:rPr>
-        <w:t>data file)</w:t>
-      </w:r>
-    </w:p>
-    <w:p>
-      <w:pPr>
-        <w:rPr>
-          <w:lang w:val="en-US"/>
-        </w:rPr>
-      </w:pPr>
-      <w:r>
-        <w:rPr>
-          <w:lang w:val="en-US"/>
-        </w:rPr>
-        <w:t>*.</w:t>
-      </w:r>
+        <w:t xml:space="preserve"> (scripts)</w:t>
+      </w:r>
+    </w:p>
+    <w:p>
+      <w:pPr>
+        <w:pStyle w:val="Titolo2"/>
+        <w:rPr>
+          <w:lang w:val="en-US"/>
+        </w:rPr>
+      </w:pPr>
       <w:proofErr w:type="spellStart"/>
       <w:r>
         <w:rPr>
           <w:lang w:val="en-US"/>
         </w:rPr>
-        <w:t>css</w:t>
+        <w:t>Infos</w:t>
       </w:r>
       <w:proofErr w:type="spellEnd"/>
       <w:r>
         <w:rPr>
           <w:lang w:val="en-US"/>
         </w:rPr>
-        <w:t>, *.</w:t>
-      </w:r>
-      <w:proofErr w:type="spellStart"/>
-      <w:proofErr w:type="gramStart"/>
-      <w:r>
-        <w:rPr>
-          <w:lang w:val="en-US"/>
-        </w:rPr>
-        <w:t>ttf</w:t>
-      </w:r>
-      <w:proofErr w:type="spellEnd"/>
-      <w:r>
-        <w:rPr>
-          <w:lang w:val="en-US"/>
-        </w:rPr>
-        <w:t>(</w:t>
-      </w:r>
-      <w:proofErr w:type="gramEnd"/>
-      <w:r>
-        <w:rPr>
-          <w:lang w:val="en-US"/>
-        </w:rPr>
-        <w:t>font file)</w:t>
-      </w:r>
-    </w:p>
-    <w:p>
-      <w:pPr>
-        <w:rPr>
-          <w:lang w:val="en-US"/>
-        </w:rPr>
-      </w:pPr>
-      <w:r>
-        <w:rPr>
-          <w:lang w:val="en-US"/>
-        </w:rPr>
-        <w:t>*.</w:t>
-      </w:r>
-      <w:proofErr w:type="spellStart"/>
-      <w:r>
-        <w:rPr>
-          <w:lang w:val="en-US"/>
-        </w:rPr>
-        <w:t>js</w:t>
-      </w:r>
-      <w:proofErr w:type="spellEnd"/>
-      <w:r>
-        <w:rPr>
-          <w:lang w:val="en-US"/>
-        </w:rPr>
-        <w:t xml:space="preserve"> (scripts)</w:t>
-      </w:r>
-    </w:p>
-    <w:p>
-      <w:pPr>
-        <w:pStyle w:val="Titolo2"/>
-        <w:rPr>
-          <w:lang w:val="en-US"/>
-        </w:rPr>
-      </w:pPr>
-      <w:proofErr w:type="spellStart"/>
-      <w:proofErr w:type="gramStart"/>
-      <w:r>
-        <w:rPr>
-          <w:lang w:val="en-US"/>
-        </w:rPr>
-        <w:t>Infos</w:t>
-      </w:r>
-      <w:proofErr w:type="spellEnd"/>
-      <w:r>
-        <w:rPr>
-          <w:lang w:val="en-US"/>
-        </w:rPr>
-        <w:t>(</w:t>
-      </w:r>
-      <w:proofErr w:type="gramEnd"/>
-      <w:r>
-        <w:rPr>
-          <w:lang w:val="en-US"/>
-        </w:rPr>
-        <w:t>researches)</w:t>
+        <w:t>(researches)</w:t>
       </w:r>
     </w:p>
     <w:p>
@@ -2457,7 +2396,27 @@
         <w:rPr>
           <w:lang w:val="en-US"/>
         </w:rPr>
-        <w:t xml:space="preserve">Backup of all work will be kept on everyone’s computer, the master backup is kept by Sara </w:t>
+        <w:t>Backup of all work will be kept on everyone’s computer</w:t>
+      </w:r>
+      <w:r>
+        <w:rPr>
+          <w:lang w:val="en-US"/>
+        </w:rPr>
+        <w:t xml:space="preserve"> and updated through </w:t>
+      </w:r>
+      <w:proofErr w:type="spellStart"/>
+      <w:r>
+        <w:rPr>
+          <w:lang w:val="en-US"/>
+        </w:rPr>
+        <w:t>github</w:t>
+      </w:r>
+      <w:proofErr w:type="spellEnd"/>
+      <w:r>
+        <w:rPr>
+          <w:lang w:val="en-US"/>
+        </w:rPr>
+        <w:t xml:space="preserve">, the master backup is kept by Sara </w:t>
       </w:r>
       <w:proofErr w:type="spellStart"/>
       <w:r>
@@ -2489,7 +2448,19 @@
         <w:rPr>
           <w:lang w:val="en-US"/>
         </w:rPr>
-        <w:t>Last master backup: on an external memory (Toshiba) 2/1/2018</w:t>
+        <w:t xml:space="preserve">Last master backup: on an external memory (Toshiba) </w:t>
+      </w:r>
+      <w:r>
+        <w:rPr>
+          <w:lang w:val="en-US"/>
+        </w:rPr>
+        <w:t>9</w:t>
+      </w:r>
+      <w:r>
+        <w:rPr>
+          <w:lang w:val="en-US"/>
+        </w:rPr>
+        <w:t>/1/2018</w:t>
       </w:r>
     </w:p>
     <w:p>
@@ -2629,7 +2600,19 @@
         <w:rPr>
           <w:lang w:val="en-US"/>
         </w:rPr>
-        <w:t>Build: It contains the executable produced by the engine</w:t>
+        <w:t xml:space="preserve">Build: It contains the </w:t>
+      </w:r>
+      <w:r>
+        <w:rPr>
+          <w:lang w:val="en-US"/>
+        </w:rPr>
+        <w:t>link to the google drive folder containing the .exe</w:t>
+      </w:r>
+      <w:r>
+        <w:rPr>
+          <w:lang w:val="en-US"/>
+        </w:rPr>
+        <w:t xml:space="preserve"> produced by the engine</w:t>
       </w:r>
     </w:p>
     <w:p>
@@ -2653,7 +2636,21 @@
         <w:rPr>
           <w:lang w:val="en-US"/>
         </w:rPr>
-        <w:t xml:space="preserve">Prototype: It contains the project files and all resources needed to compile, this folder is handled by </w:t>
+        <w:t>Prototype: It contains</w:t>
+      </w:r>
+      <w:r>
+        <w:rPr>
+          <w:lang w:val="en-US"/>
+        </w:rPr>
+        <w:t xml:space="preserve"> a link to the google drive folder containing</w:t>
+      </w:r>
+      <w:bookmarkStart w:id="1" w:name="_GoBack"/>
+      <w:bookmarkEnd w:id="1"/>
+      <w:r>
+        <w:rPr>
+          <w:lang w:val="en-US"/>
+        </w:rPr>
+        <w:t xml:space="preserve"> the project files and all resources needed to compile, this folder is handled by </w:t>
       </w:r>
       <w:proofErr w:type="spellStart"/>
       <w:r>
@@ -2682,6 +2679,9 @@
         </w:rPr>
       </w:pPr>
       <w:r>
+        <w:rPr>
+          <w:lang w:val="en-US"/>
+        </w:rPr>
         <w:t>_</w:t>
       </w:r>
       <w:proofErr w:type="spellStart"/>
@@ -2760,33 +2760,11 @@
           <w:lang w:val="en-US"/>
         </w:rPr>
       </w:pPr>
-      <w:proofErr w:type="spellStart"/>
-      <w:r>
-        <w:rPr>
-          <w:lang w:val="en-US"/>
-        </w:rPr>
-        <w:t>Sketchup</w:t>
-      </w:r>
-      <w:proofErr w:type="spellEnd"/>
-      <w:r>
-        <w:rPr>
-          <w:lang w:val="en-US"/>
-        </w:rPr>
-        <w:t xml:space="preserve"> files, containing </w:t>
-      </w:r>
-      <w:proofErr w:type="spellStart"/>
-      <w:r>
-        <w:rPr>
-          <w:lang w:val="en-US"/>
-        </w:rPr>
-        <w:t>Sketchup</w:t>
-      </w:r>
-      <w:proofErr w:type="spellEnd"/>
-      <w:r>
-        <w:rPr>
-          <w:lang w:val="en-US"/>
-        </w:rPr>
-        <w:t xml:space="preserve"> projects for every building of the level;</w:t>
+      <w:r>
+        <w:rPr>
+          <w:lang w:val="en-US"/>
+        </w:rPr>
+        <w:t>Sketchup files, containing Sketchup projects for every building of the level;</w:t>
       </w:r>
     </w:p>
     <w:p>
@@ -3349,21 +3327,7 @@
         <w:rPr>
           <w:lang w:val="en-US"/>
         </w:rPr>
-        <w:t xml:space="preserve">Do not use whitespaces or the </w:t>
-      </w:r>
-      <w:proofErr w:type="spellStart"/>
-      <w:r>
-        <w:rPr>
-          <w:lang w:val="en-US"/>
-        </w:rPr>
-        <w:t>camelCase</w:t>
-      </w:r>
-      <w:proofErr w:type="spellEnd"/>
-      <w:r>
-        <w:rPr>
-          <w:lang w:val="en-US"/>
-        </w:rPr>
-        <w:t xml:space="preserve"> notation to separate words, rather use the underscore </w:t>
+        <w:t xml:space="preserve">Do not use whitespaces or the camelCase notation to separate words, rather use the underscore </w:t>
       </w:r>
       <w:proofErr w:type="gramStart"/>
       <w:r>
@@ -3518,7 +3482,7 @@
 </file>
 
 <file path=word/numbering.xml><?xml version="1.0" encoding="utf-8"?>
-<w:numbering xmlns:wpc="http://schemas.microsoft.com/office/word/2010/wordprocessingCanvas" xmlns:mc="http://schemas.openxmlformats.org/markup-compatibility/2006" xmlns:o="urn:schemas-microsoft-com:office:office" xmlns:r="http://schemas.openxmlformats.org/officeDocument/2006/relationships" xmlns:m="http://schemas.openxmlformats.org/officeDocument/2006/math" xmlns:v="urn:schemas-microsoft-com:vml" xmlns:wp14="http://schemas.microsoft.com/office/word/2010/wordprocessingDrawing" xmlns:wp="http://schemas.openxmlformats.org/drawingml/2006/wordprocessingDrawing" xmlns:w10="urn:schemas-microsoft-com:office:word" xmlns:w="http://schemas.openxmlformats.org/wordprocessingml/2006/main" xmlns:w14="http://schemas.microsoft.com/office/word/2010/wordml" xmlns:w15="http://schemas.microsoft.com/office/word/2012/wordml" xmlns:wpg="http://schemas.microsoft.com/office/word/2010/wordprocessingGroup" xmlns:wpi="http://schemas.microsoft.com/office/word/2010/wordprocessingInk" xmlns:wne="http://schemas.microsoft.com/office/word/2006/wordml" xmlns:wps="http://schemas.microsoft.com/office/word/2010/wordprocessingShape" mc:Ignorable="w14 w15 wp14">
+<w:numbering xmlns:wpc="http://schemas.microsoft.com/office/word/2010/wordprocessingCanvas" xmlns:cx="http://schemas.microsoft.com/office/drawing/2014/chartex" xmlns:cx1="http://schemas.microsoft.com/office/drawing/2015/9/8/chartex" xmlns:cx2="http://schemas.microsoft.com/office/drawing/2015/10/21/chartex" xmlns:cx3="http://schemas.microsoft.com/office/drawing/2016/5/9/chartex" xmlns:cx4="http://schemas.microsoft.com/office/drawing/2016/5/10/chartex" xmlns:cx5="http://schemas.microsoft.com/office/drawing/2016/5/11/chartex" xmlns:cx6="http://schemas.microsoft.com/office/drawing/2016/5/12/chartex" xmlns:cx7="http://schemas.microsoft.com/office/drawing/2016/5/13/chartex" xmlns:cx8="http://schemas.microsoft.com/office/drawing/2016/5/14/chartex" xmlns:mc="http://schemas.openxmlformats.org/markup-compatibility/2006" xmlns:aink="http://schemas.microsoft.com/office/drawing/2016/ink" xmlns:am3d="http://schemas.microsoft.com/office/drawing/2017/model3d" xmlns:o="urn:schemas-microsoft-com:office:office" xmlns:r="http://schemas.openxmlformats.org/officeDocument/2006/relationships" xmlns:m="http://schemas.openxmlformats.org/officeDocument/2006/math" xmlns:v="urn:schemas-microsoft-com:vml" xmlns:wp14="http://schemas.microsoft.com/office/word/2010/wordprocessingDrawing" xmlns:wp="http://schemas.openxmlformats.org/drawingml/2006/wordprocessingDrawing" xmlns:w10="urn:schemas-microsoft-com:office:word" xmlns:w="http://schemas.openxmlformats.org/wordprocessingml/2006/main" xmlns:w14="http://schemas.microsoft.com/office/word/2010/wordml" xmlns:w15="http://schemas.microsoft.com/office/word/2012/wordml" xmlns:w16cid="http://schemas.microsoft.com/office/word/2016/wordml/cid" xmlns:w16se="http://schemas.microsoft.com/office/word/2015/wordml/symex" xmlns:wpg="http://schemas.microsoft.com/office/word/2010/wordprocessingGroup" xmlns:wpi="http://schemas.microsoft.com/office/word/2010/wordprocessingInk" xmlns:wne="http://schemas.microsoft.com/office/word/2006/wordml" xmlns:wps="http://schemas.microsoft.com/office/word/2010/wordprocessingShape" mc:Ignorable="w14 w15 w16se w16cid wp14">
   <w:abstractNum w:abstractNumId="0" w15:restartNumberingAfterBreak="0">
     <w:nsid w:val="01943DC7"/>
     <w:multiLevelType w:val="multilevel"/>
@@ -4353,7 +4317,7 @@
 </file>
 
 <file path=word/styles.xml><?xml version="1.0" encoding="utf-8"?>
-<w:styles xmlns:mc="http://schemas.openxmlformats.org/markup-compatibility/2006" xmlns:r="http://schemas.openxmlformats.org/officeDocument/2006/relationships" xmlns:w="http://schemas.openxmlformats.org/wordprocessingml/2006/main" xmlns:w14="http://schemas.microsoft.com/office/word/2010/wordml" xmlns:w15="http://schemas.microsoft.com/office/word/2012/wordml" mc:Ignorable="w14 w15">
+<w:styles xmlns:mc="http://schemas.openxmlformats.org/markup-compatibility/2006" xmlns:r="http://schemas.openxmlformats.org/officeDocument/2006/relationships" xmlns:w="http://schemas.openxmlformats.org/wordprocessingml/2006/main" xmlns:w14="http://schemas.microsoft.com/office/word/2010/wordml" xmlns:w15="http://schemas.microsoft.com/office/word/2012/wordml" xmlns:w16cid="http://schemas.microsoft.com/office/word/2016/wordml/cid" xmlns:w16se="http://schemas.microsoft.com/office/word/2015/wordml/symex" mc:Ignorable="w14 w15 w16se w16cid">
   <w:docDefaults>
     <w:rPrDefault>
       <w:rPr>
@@ -4369,7 +4333,7 @@
       </w:pPr>
     </w:pPrDefault>
   </w:docDefaults>
-  <w:latentStyles w:defLockedState="0" w:defUIPriority="99" w:defSemiHidden="0" w:defUnhideWhenUsed="0" w:defQFormat="0" w:count="371">
+  <w:latentStyles w:defLockedState="0" w:defUIPriority="99" w:defSemiHidden="0" w:defUnhideWhenUsed="0" w:defQFormat="0" w:count="375">
     <w:lsdException w:name="Normal" w:uiPriority="0" w:qFormat="1"/>
     <w:lsdException w:name="heading 1" w:uiPriority="9" w:qFormat="1"/>
     <w:lsdException w:name="heading 2" w:semiHidden="1" w:uiPriority="9" w:unhideWhenUsed="1" w:qFormat="1"/>
@@ -4475,7 +4439,6 @@
     <w:lsdException w:name="HTML Sample" w:semiHidden="1" w:unhideWhenUsed="1"/>
     <w:lsdException w:name="HTML Typewriter" w:semiHidden="1" w:unhideWhenUsed="1"/>
     <w:lsdException w:name="HTML Variable" w:semiHidden="1" w:unhideWhenUsed="1"/>
-    <w:lsdException w:name="Normal Table" w:semiHidden="1" w:unhideWhenUsed="1"/>
     <w:lsdException w:name="annotation subject" w:semiHidden="1" w:unhideWhenUsed="1"/>
     <w:lsdException w:name="No List" w:semiHidden="1" w:unhideWhenUsed="1"/>
     <w:lsdException w:name="Outline List 1" w:semiHidden="1" w:unhideWhenUsed="1"/>
@@ -4519,10 +4482,8 @@
     <w:lsdException w:name="Table Elegant" w:semiHidden="1" w:unhideWhenUsed="1"/>
     <w:lsdException w:name="Table Professional" w:semiHidden="1" w:unhideWhenUsed="1"/>
     <w:lsdException w:name="Table Subtle 1" w:semiHidden="1" w:unhideWhenUsed="1"/>
-    <w:lsdException w:name="Table Subtle 2" w:semiHidden="1" w:unhideWhenUsed="1"/>
     <w:lsdException w:name="Table Web 1" w:semiHidden="1" w:unhideWhenUsed="1"/>
     <w:lsdException w:name="Table Web 2" w:semiHidden="1" w:unhideWhenUsed="1"/>
-    <w:lsdException w:name="Table Web 3" w:semiHidden="1" w:unhideWhenUsed="1"/>
     <w:lsdException w:name="Balloon Text" w:semiHidden="1" w:unhideWhenUsed="1"/>
     <w:lsdException w:name="Table Grid" w:uiPriority="39"/>
     <w:lsdException w:name="Table Theme" w:semiHidden="1" w:unhideWhenUsed="1"/>
@@ -4741,6 +4702,10 @@
     <w:lsdException w:name="List Table 5 Dark Accent 6" w:uiPriority="50"/>
     <w:lsdException w:name="List Table 6 Colorful Accent 6" w:uiPriority="51"/>
     <w:lsdException w:name="List Table 7 Colorful Accent 6" w:uiPriority="52"/>
+    <w:lsdException w:name="Mention" w:semiHidden="1" w:unhideWhenUsed="1"/>
+    <w:lsdException w:name="Smart Hyperlink" w:semiHidden="1" w:unhideWhenUsed="1"/>
+    <w:lsdException w:name="Hashtag" w:semiHidden="1" w:unhideWhenUsed="1"/>
+    <w:lsdException w:name="Unresolved Mention" w:semiHidden="1" w:unhideWhenUsed="1"/>
   </w:latentStyles>
   <w:style w:type="paragraph" w:default="1" w:styleId="Normale">
     <w:name w:val="Normal"/>

</xml_diff>

<commit_message>
Updated: DMD, References: Objects and others
</commit_message>
<xml_diff>
--- a/data_management_document.docx
+++ b/data_management_document.docx
@@ -368,14 +368,7 @@
                 <w:b/>
                 <w:lang w:val="en-US"/>
               </w:rPr>
-              <w:t xml:space="preserve">Revision </w:t>
-            </w:r>
-            <w:r>
-              <w:rPr>
-                <w:b/>
-                <w:lang w:val="en-US"/>
-              </w:rPr>
-              <w:t>History</w:t>
+              <w:t>Revision History</w:t>
             </w:r>
           </w:p>
         </w:tc>
@@ -1094,19 +1087,125 @@
               </w:rPr>
               <w:t xml:space="preserve">Updated </w:t>
             </w:r>
-            <w:proofErr w:type="spellStart"/>
             <w:r>
               <w:rPr>
                 <w:lang w:val="en-US"/>
               </w:rPr>
-              <w:t>softwares</w:t>
+              <w:t>software</w:t>
             </w:r>
-            <w:proofErr w:type="spellEnd"/>
             <w:r>
               <w:rPr>
                 <w:lang w:val="en-US"/>
               </w:rPr>
               <w:t xml:space="preserve"> and file types</w:t>
+            </w:r>
+          </w:p>
+          <w:p>
+            <w:pPr>
+              <w:jc w:val="both"/>
+              <w:rPr>
+                <w:lang w:val="en-US"/>
+              </w:rPr>
+            </w:pPr>
+          </w:p>
+        </w:tc>
+      </w:tr>
+      <w:tr>
+        <w:trPr>
+          <w:trHeight w:val="672"/>
+          <w:jc w:val="center"/>
+        </w:trPr>
+        <w:tc>
+          <w:tcPr>
+            <w:tcW w:w="1175" w:type="dxa"/>
+            <w:tcBorders>
+              <w:top w:val="single" w:sz="4" w:space="0" w:color="000001"/>
+              <w:left w:val="single" w:sz="4" w:space="0" w:color="000001"/>
+              <w:bottom w:val="single" w:sz="4" w:space="0" w:color="000001"/>
+              <w:right w:val="single" w:sz="4" w:space="0" w:color="000001"/>
+            </w:tcBorders>
+            <w:shd w:val="clear" w:color="auto" w:fill="auto"/>
+            <w:tcMar>
+              <w:left w:w="58" w:type="dxa"/>
+            </w:tcMar>
+          </w:tcPr>
+          <w:p>
+            <w:pPr>
+              <w:jc w:val="both"/>
+              <w:rPr>
+                <w:lang w:val="en-US"/>
+              </w:rPr>
+            </w:pPr>
+            <w:r>
+              <w:rPr>
+                <w:lang w:val="en-US"/>
+              </w:rPr>
+              <w:t>Marco</w:t>
+            </w:r>
+            <w:r>
+              <w:rPr>
+                <w:lang w:val="en-US"/>
+              </w:rPr>
+              <w:br/>
+              <w:t>Faleri</w:t>
+            </w:r>
+          </w:p>
+        </w:tc>
+        <w:tc>
+          <w:tcPr>
+            <w:tcW w:w="1700" w:type="dxa"/>
+            <w:tcBorders>
+              <w:top w:val="single" w:sz="4" w:space="0" w:color="000001"/>
+              <w:left w:val="single" w:sz="4" w:space="0" w:color="000001"/>
+              <w:bottom w:val="single" w:sz="4" w:space="0" w:color="000001"/>
+              <w:right w:val="single" w:sz="4" w:space="0" w:color="000001"/>
+            </w:tcBorders>
+            <w:shd w:val="clear" w:color="auto" w:fill="auto"/>
+            <w:tcMar>
+              <w:left w:w="58" w:type="dxa"/>
+            </w:tcMar>
+          </w:tcPr>
+          <w:p>
+            <w:pPr>
+              <w:jc w:val="both"/>
+              <w:rPr>
+                <w:lang w:val="en-US"/>
+              </w:rPr>
+            </w:pPr>
+            <w:r>
+              <w:rPr>
+                <w:lang w:val="en-US"/>
+              </w:rPr>
+              <w:t>29/01/2018</w:t>
+            </w:r>
+          </w:p>
+        </w:tc>
+        <w:tc>
+          <w:tcPr>
+            <w:tcW w:w="3271" w:type="dxa"/>
+            <w:tcBorders>
+              <w:top w:val="single" w:sz="4" w:space="0" w:color="000001"/>
+              <w:left w:val="single" w:sz="4" w:space="0" w:color="000001"/>
+              <w:bottom w:val="single" w:sz="4" w:space="0" w:color="000001"/>
+              <w:right w:val="single" w:sz="4" w:space="0" w:color="000001"/>
+            </w:tcBorders>
+            <w:shd w:val="clear" w:color="auto" w:fill="auto"/>
+            <w:tcMar>
+              <w:left w:w="58" w:type="dxa"/>
+            </w:tcMar>
+          </w:tcPr>
+          <w:p>
+            <w:pPr>
+              <w:jc w:val="both"/>
+              <w:rPr>
+                <w:lang w:val="en-US"/>
+              </w:rPr>
+            </w:pPr>
+            <w:r>
+              <w:rPr>
+                <w:lang w:val="en-US"/>
+              </w:rPr>
+              <w:t>Updated reference file system.</w:t>
             </w:r>
           </w:p>
         </w:tc>
@@ -1333,27 +1432,7 @@
         <w:rPr>
           <w:lang w:val="en-US"/>
         </w:rPr>
-        <w:t xml:space="preserve">Visual studio community 2017 </w:t>
-      </w:r>
-      <w:proofErr w:type="gramStart"/>
-      <w:r>
-        <w:rPr>
-          <w:lang w:val="en-US"/>
-        </w:rPr>
-        <w:t>( Version</w:t>
-      </w:r>
-      <w:proofErr w:type="gramEnd"/>
-      <w:r>
-        <w:rPr>
-          <w:lang w:val="en-US"/>
-        </w:rPr>
-        <w:t xml:space="preserve"> 15.3.5 – more details in the probability calculus section – used only to </w:t>
-      </w:r>
-      <w:r>
-        <w:rPr>
-          <w:lang w:val="en-US"/>
-        </w:rPr>
-        <w:t>simulate randomness)</w:t>
+        <w:t>Visual studio community 2017 (Version 15.3.5 – more details in the probability calculus section – used only to simulate randomness)</w:t>
       </w:r>
     </w:p>
     <w:p>
@@ -1436,21 +1515,19 @@
         <w:rPr>
           <w:lang w:val="en-US"/>
         </w:rPr>
-        <w:t xml:space="preserve">Tiled map </w:t>
-      </w:r>
-      <w:proofErr w:type="gramStart"/>
-      <w:r>
-        <w:rPr>
-          <w:lang w:val="en-US"/>
-        </w:rPr>
-        <w:t>editor(</w:t>
-      </w:r>
-      <w:proofErr w:type="gramEnd"/>
-      <w:r>
-        <w:rPr>
-          <w:lang w:val="en-US"/>
-        </w:rPr>
-        <w:t>Version 2018.01.01)</w:t>
+        <w:t>Tiled map editor</w:t>
+      </w:r>
+      <w:r>
+        <w:rPr>
+          <w:lang w:val="en-US"/>
+        </w:rPr>
+        <w:t xml:space="preserve"> </w:t>
+      </w:r>
+      <w:r>
+        <w:rPr>
+          <w:lang w:val="en-US"/>
+        </w:rPr>
+        <w:t>(Version 2018.01.01)</w:t>
       </w:r>
     </w:p>
     <w:p>
@@ -1465,19 +1542,11 @@
           <w:lang w:val="en-US"/>
         </w:rPr>
       </w:pPr>
-      <w:proofErr w:type="spellStart"/>
-      <w:r>
-        <w:rPr>
-          <w:lang w:val="en-US"/>
-        </w:rPr>
-        <w:t>Inkscape</w:t>
-      </w:r>
-      <w:proofErr w:type="spellEnd"/>
-      <w:r>
-        <w:rPr>
-          <w:lang w:val="en-US"/>
-        </w:rPr>
-        <w:t xml:space="preserve"> (Version 0.91 r13725)</w:t>
+      <w:r>
+        <w:rPr>
+          <w:lang w:val="en-US"/>
+        </w:rPr>
+        <w:t>Inkscape (Version 0.91 r13725)</w:t>
       </w:r>
     </w:p>
     <w:p>
@@ -1515,13 +1584,7 @@
           <w:lang w:val="en-US"/>
         </w:rPr>
         <w:tab/>
-        <w:t xml:space="preserve">10.0.15063 Build </w:t>
-      </w:r>
-      <w:r>
-        <w:rPr>
-          <w:lang w:val="en-US"/>
-        </w:rPr>
-        <w:t>15063</w:t>
+        <w:t>10.0.15063 Build 15063</w:t>
       </w:r>
     </w:p>
     <w:p>
@@ -1773,13 +1836,7 @@
         <w:rPr>
           <w:lang w:val="en-US"/>
         </w:rPr>
-        <w:t xml:space="preserve"> 128k</w:t>
-      </w:r>
-      <w:r>
-        <w:rPr>
-          <w:lang w:val="en-US"/>
-        </w:rPr>
-        <w:t>bps (for music and sound effects)</w:t>
+        <w:t xml:space="preserve"> 128kbps (for music and sound effects)</w:t>
       </w:r>
       <w:r>
         <w:rPr>
@@ -1961,13 +2018,7 @@
           <w:lang w:val="en-US"/>
         </w:rPr>
         <w:lastRenderedPageBreak/>
-        <w:t xml:space="preserve">Design files </w:t>
-      </w:r>
-      <w:r>
-        <w:rPr>
-          <w:lang w:val="en-US"/>
-        </w:rPr>
-        <w:t>(maps, diagrams, etc.)</w:t>
+        <w:t>Design files (maps, diagrams, etc.)</w:t>
       </w:r>
     </w:p>
     <w:p>
@@ -2116,20 +2167,12 @@
         </w:rPr>
         <w:t>(</w:t>
       </w:r>
-      <w:proofErr w:type="spellStart"/>
       <w:proofErr w:type="gramEnd"/>
       <w:r>
         <w:rPr>
           <w:lang w:val="en-US"/>
         </w:rPr>
-        <w:t>Inkscape</w:t>
-      </w:r>
-      <w:proofErr w:type="spellEnd"/>
-      <w:r>
-        <w:rPr>
-          <w:lang w:val="en-US"/>
-        </w:rPr>
-        <w:t xml:space="preserve"> – event diagram)</w:t>
+        <w:t>Inkscape – event diagram)</w:t>
       </w:r>
     </w:p>
     <w:p>
@@ -2310,13 +2353,7 @@
         <w:rPr>
           <w:lang w:val="en-US"/>
         </w:rPr>
-        <w:t>tt</w:t>
-      </w:r>
-      <w:r>
-        <w:rPr>
-          <w:lang w:val="en-US"/>
-        </w:rPr>
-        <w:t>f</w:t>
+        <w:t>ttf</w:t>
       </w:r>
       <w:proofErr w:type="spellEnd"/>
       <w:r>
@@ -2660,10 +2697,10 @@
           <w:noProof/>
         </w:rPr>
         <w:drawing>
-          <wp:inline distT="0" distB="0" distL="0" distR="0">
-            <wp:extent cx="2720340" cy="4411980"/>
-            <wp:effectExtent l="0" t="0" r="3810" b="7620"/>
-            <wp:docPr id="4" name="Immagine 4"/>
+          <wp:inline distT="0" distB="0" distL="0" distR="0" wp14:anchorId="4E91F9A0" wp14:editId="2D8C43ED">
+            <wp:extent cx="3371850" cy="5562600"/>
+            <wp:effectExtent l="0" t="0" r="0" b="0"/>
+            <wp:docPr id="1" name="Immagine 1"/>
             <wp:cNvGraphicFramePr>
               <a:graphicFrameLocks xmlns:a="http://schemas.openxmlformats.org/drawingml/2006/main" noChangeAspect="1"/>
             </wp:cNvGraphicFramePr>
@@ -2671,36 +2708,23 @@
               <a:graphicData uri="http://schemas.openxmlformats.org/drawingml/2006/picture">
                 <pic:pic xmlns:pic="http://schemas.openxmlformats.org/drawingml/2006/picture">
                   <pic:nvPicPr>
-                    <pic:cNvPr id="0" name="Picture 2"/>
-                    <pic:cNvPicPr>
-                      <a:picLocks noChangeAspect="1" noChangeArrowheads="1"/>
-                    </pic:cNvPicPr>
+                    <pic:cNvPr id="1" name=""/>
+                    <pic:cNvPicPr/>
                   </pic:nvPicPr>
                   <pic:blipFill>
-                    <a:blip r:embed="rId5">
-                      <a:extLst>
-                        <a:ext uri="{28A0092B-C50C-407E-A947-70E740481C1C}">
-                          <a14:useLocalDpi xmlns:a14="http://schemas.microsoft.com/office/drawing/2010/main" val="0"/>
-                        </a:ext>
-                      </a:extLst>
-                    </a:blip>
-                    <a:srcRect/>
+                    <a:blip r:embed="rId5"/>
                     <a:stretch>
                       <a:fillRect/>
                     </a:stretch>
                   </pic:blipFill>
-                  <pic:spPr bwMode="auto">
+                  <pic:spPr>
                     <a:xfrm>
                       <a:off x="0" y="0"/>
-                      <a:ext cx="2720340" cy="4411980"/>
+                      <a:ext cx="3371850" cy="5562600"/>
                     </a:xfrm>
                     <a:prstGeom prst="rect">
                       <a:avLst/>
                     </a:prstGeom>
-                    <a:noFill/>
-                    <a:ln>
-                      <a:noFill/>
-                    </a:ln>
                   </pic:spPr>
                 </pic:pic>
               </a:graphicData>
@@ -2708,24 +2732,24 @@
           </wp:inline>
         </w:drawing>
       </w:r>
-    </w:p>
-    <w:p>
-      <w:pPr>
-        <w:rPr>
-          <w:lang w:val="en-US"/>
-        </w:rPr>
-      </w:pPr>
-      <w:r>
-        <w:rPr>
-          <w:lang w:val="en-US"/>
-        </w:rPr>
-        <w:t xml:space="preserve">In </w:t>
-      </w:r>
-      <w:r>
-        <w:rPr>
-          <w:lang w:val="en-US"/>
-        </w:rPr>
-        <w:t>the root directory there are three main folders:</w:t>
+      <w:r>
+        <w:rPr>
+          <w:noProof/>
+        </w:rPr>
+        <w:t xml:space="preserve"> </w:t>
+      </w:r>
+    </w:p>
+    <w:p>
+      <w:pPr>
+        <w:rPr>
+          <w:lang w:val="en-US"/>
+        </w:rPr>
+      </w:pPr>
+      <w:r>
+        <w:rPr>
+          <w:lang w:val="en-US"/>
+        </w:rPr>
+        <w:t>In the root directory there are three main folders:</w:t>
       </w:r>
     </w:p>
     <w:p>
@@ -2743,7 +2767,39 @@
         <w:rPr>
           <w:lang w:val="en-US"/>
         </w:rPr>
-        <w:t>Development, which contains every file used to develop the prototype, there are three folders in here:</w:t>
+        <w:t xml:space="preserve">Level design, which contains all design files used to </w:t>
+      </w:r>
+      <w:proofErr w:type="gramStart"/>
+      <w:r>
+        <w:rPr>
+          <w:lang w:val="en-US"/>
+        </w:rPr>
+        <w:t>actually design</w:t>
+      </w:r>
+      <w:proofErr w:type="gramEnd"/>
+      <w:r>
+        <w:rPr>
+          <w:lang w:val="en-US"/>
+        </w:rPr>
+        <w:t xml:space="preserve"> the level, such as the level design document</w:t>
+      </w:r>
+      <w:r>
+        <w:rPr>
+          <w:lang w:val="en-US"/>
+        </w:rPr>
+        <w:t>. The sub</w:t>
+      </w:r>
+      <w:r>
+        <w:rPr>
+          <w:lang w:val="en-US"/>
+        </w:rPr>
+        <w:t>folders contai</w:t>
+      </w:r>
+      <w:r>
+        <w:rPr>
+          <w:lang w:val="en-US"/>
+        </w:rPr>
+        <w:t>n:</w:t>
       </w:r>
     </w:p>
     <w:p>
@@ -2761,7 +2817,7 @@
         <w:rPr>
           <w:lang w:val="en-US"/>
         </w:rPr>
-        <w:t>_Build: It contains the link to the google drive folder containing the .exe produced by the engine</w:t>
+        <w:t>annotated maps</w:t>
       </w:r>
     </w:p>
     <w:p>
@@ -2779,22 +2835,8 @@
         <w:rPr>
           <w:lang w:val="en-US"/>
         </w:rPr>
-        <w:t>_Prot</w:t>
-      </w:r>
-      <w:r>
-        <w:rPr>
-          <w:lang w:val="en-US"/>
-        </w:rPr>
-        <w:t xml:space="preserve">otype: It contains a link to the google drive folder containing the project files and all resources needed to compile, this folder is handled by </w:t>
-      </w:r>
-      <w:proofErr w:type="spellStart"/>
-      <w:r>
-        <w:rPr>
-          <w:lang w:val="en-US"/>
-        </w:rPr>
-        <w:t>RPGmaker</w:t>
-      </w:r>
-      <w:proofErr w:type="spellEnd"/>
+        <w:t>event diagrams and flowcharts</w:t>
+      </w:r>
       <w:r>
         <w:rPr>
           <w:lang w:val="en-US"/>
@@ -2817,35 +2859,182 @@
         <w:rPr>
           <w:lang w:val="en-US"/>
         </w:rPr>
-        <w:t>_</w:t>
+        <w:t xml:space="preserve">technical documents, such as </w:t>
       </w:r>
       <w:proofErr w:type="spellStart"/>
       <w:r>
         <w:rPr>
           <w:lang w:val="en-US"/>
         </w:rPr>
-        <w:t>Tileset</w:t>
+        <w:t>automatas</w:t>
       </w:r>
       <w:proofErr w:type="spellEnd"/>
       <w:r>
         <w:rPr>
           <w:lang w:val="en-US"/>
         </w:rPr>
-        <w:t xml:space="preserve">: It contains all the images of the </w:t>
+        <w:t xml:space="preserve"> and </w:t>
+      </w:r>
+      <w:r>
+        <w:rPr>
+          <w:lang w:val="en-US"/>
+        </w:rPr>
+        <w:t xml:space="preserve">documents regarding the </w:t>
       </w:r>
       <w:proofErr w:type="spellStart"/>
       <w:r>
         <w:rPr>
           <w:lang w:val="en-US"/>
         </w:rPr>
-        <w:t>tilesets</w:t>
+        <w:t>montecarlo</w:t>
       </w:r>
       <w:proofErr w:type="spellEnd"/>
       <w:r>
         <w:rPr>
           <w:lang w:val="en-US"/>
         </w:rPr>
-        <w:t xml:space="preserve"> used to develop the prototype</w:t>
+        <w:t xml:space="preserve"> approach.</w:t>
+      </w:r>
+    </w:p>
+    <w:p>
+      <w:pPr>
+        <w:pStyle w:val="Paragrafoelenco"/>
+        <w:numPr>
+          <w:ilvl w:val="1"/>
+          <w:numId w:val="5"/>
+        </w:numPr>
+        <w:rPr>
+          <w:lang w:val="en-US"/>
+        </w:rPr>
+      </w:pPr>
+      <w:r>
+        <w:rPr>
+          <w:lang w:val="en-US"/>
+        </w:rPr>
+        <w:t>references. References are divided in:</w:t>
+      </w:r>
+    </w:p>
+    <w:p>
+      <w:pPr>
+        <w:pStyle w:val="Paragrafoelenco"/>
+        <w:numPr>
+          <w:ilvl w:val="2"/>
+          <w:numId w:val="5"/>
+        </w:numPr>
+        <w:rPr>
+          <w:lang w:val="en-US"/>
+        </w:rPr>
+      </w:pPr>
+      <w:r>
+        <w:rPr>
+          <w:lang w:val="en-US"/>
+        </w:rPr>
+        <w:t>Sketchup files, containing Sketchup projects for every building of the level;</w:t>
+      </w:r>
+    </w:p>
+    <w:p>
+      <w:pPr>
+        <w:pStyle w:val="Paragrafoelenco"/>
+        <w:numPr>
+          <w:ilvl w:val="2"/>
+          <w:numId w:val="5"/>
+        </w:numPr>
+        <w:rPr>
+          <w:lang w:val="en-US"/>
+        </w:rPr>
+      </w:pPr>
+      <w:r>
+        <w:rPr>
+          <w:lang w:val="en-US"/>
+        </w:rPr>
+        <w:t>Folders for each area of the level, containing references for the area and the objects inside it;</w:t>
+      </w:r>
+    </w:p>
+    <w:p>
+      <w:pPr>
+        <w:pStyle w:val="Paragrafoelenco"/>
+        <w:numPr>
+          <w:ilvl w:val="2"/>
+          <w:numId w:val="5"/>
+        </w:numPr>
+        <w:rPr>
+          <w:lang w:val="en-US"/>
+        </w:rPr>
+      </w:pPr>
+      <w:r>
+        <w:rPr>
+          <w:lang w:val="en-US"/>
+        </w:rPr>
+        <w:t>Characters’ folder, containing references for the characters.</w:t>
+      </w:r>
+    </w:p>
+    <w:p>
+      <w:pPr>
+        <w:pStyle w:val="Paragrafoelenco"/>
+        <w:numPr>
+          <w:ilvl w:val="2"/>
+          <w:numId w:val="5"/>
+        </w:numPr>
+        <w:rPr>
+          <w:lang w:val="en-US"/>
+        </w:rPr>
+      </w:pPr>
+      <w:r>
+        <w:rPr>
+          <w:lang w:val="en-US"/>
+        </w:rPr>
+        <w:t xml:space="preserve">Objects folder, containing key items or Nanite’s </w:t>
+      </w:r>
+      <w:proofErr w:type="spellStart"/>
+      <w:r>
+        <w:rPr>
+          <w:lang w:val="en-US"/>
+        </w:rPr>
+        <w:t>craftables</w:t>
+      </w:r>
+      <w:proofErr w:type="spellEnd"/>
+      <w:r>
+        <w:rPr>
+          <w:lang w:val="en-US"/>
+        </w:rPr>
+        <w:t>.</w:t>
+      </w:r>
+    </w:p>
+    <w:p>
+      <w:pPr>
+        <w:pStyle w:val="Paragrafoelenco"/>
+        <w:numPr>
+          <w:ilvl w:val="2"/>
+          <w:numId w:val="5"/>
+        </w:numPr>
+        <w:rPr>
+          <w:lang w:val="en-US"/>
+        </w:rPr>
+      </w:pPr>
+      <w:r>
+        <w:rPr>
+          <w:lang w:val="en-US"/>
+        </w:rPr>
+        <w:lastRenderedPageBreak/>
+        <w:t>Other</w:t>
+      </w:r>
+      <w:r>
+        <w:rPr>
+          <w:lang w:val="en-US"/>
+        </w:rPr>
+        <w:t xml:space="preserve">s folder, containing other references, such as </w:t>
+      </w:r>
+      <w:r>
+        <w:rPr>
+          <w:lang w:val="en-US"/>
+        </w:rPr>
+        <w:t>HUD references or</w:t>
+      </w:r>
+      <w:r>
+        <w:rPr>
+          <w:lang w:val="en-US"/>
+        </w:rPr>
+        <w:t xml:space="preserve"> generic music references.</w:t>
       </w:r>
     </w:p>
     <w:p>
@@ -2863,13 +3052,7 @@
         <w:rPr>
           <w:lang w:val="en-US"/>
         </w:rPr>
-        <w:t xml:space="preserve">Story, containing </w:t>
-      </w:r>
-      <w:r>
-        <w:rPr>
-          <w:lang w:val="en-US"/>
-        </w:rPr>
-        <w:t>everything involved in the game storytelling, from the world diagram and goals outline, to the storytelling document.</w:t>
+        <w:t>Story, containing everything involved in the game storytelling, from the world diagram and goals outline, to the storytelling document.</w:t>
       </w:r>
     </w:p>
     <w:p>
@@ -2883,49 +3066,13 @@
           <w:lang w:val="en-US"/>
         </w:rPr>
       </w:pPr>
-      <w:r>
-        <w:rPr>
-          <w:lang w:val="en-US"/>
-        </w:rPr>
-        <w:t xml:space="preserve">Level design, which contains all design files used to </w:t>
-      </w:r>
-      <w:proofErr w:type="gramStart"/>
-      <w:r>
-        <w:rPr>
-          <w:lang w:val="en-US"/>
-        </w:rPr>
-        <w:t>actually design</w:t>
-      </w:r>
-      <w:proofErr w:type="gramEnd"/>
-      <w:r>
-        <w:rPr>
-          <w:lang w:val="en-US"/>
-        </w:rPr>
-        <w:t xml:space="preserve"> the level, such as the level design document</w:t>
-      </w:r>
-      <w:r>
-        <w:rPr>
-          <w:lang w:val="en-US"/>
-        </w:rPr>
-        <w:t>. The sub</w:t>
-      </w:r>
-      <w:r>
-        <w:rPr>
-          <w:lang w:val="en-US"/>
-        </w:rPr>
-        <w:t xml:space="preserve">folders </w:t>
-      </w:r>
-      <w:r>
-        <w:rPr>
-          <w:lang w:val="en-US"/>
-        </w:rPr>
-        <w:t>contai</w:t>
-      </w:r>
-      <w:r>
-        <w:rPr>
-          <w:lang w:val="en-US"/>
-        </w:rPr>
-        <w:t>n:</w:t>
+      <w:bookmarkStart w:id="1" w:name="_GoBack"/>
+      <w:bookmarkEnd w:id="1"/>
+      <w:r>
+        <w:rPr>
+          <w:lang w:val="en-US"/>
+        </w:rPr>
+        <w:t>Development, which contains every file used to develop the prototype, there are three folders in here:</w:t>
       </w:r>
     </w:p>
     <w:p>
@@ -2943,7 +3090,7 @@
         <w:rPr>
           <w:lang w:val="en-US"/>
         </w:rPr>
-        <w:t>annotated maps</w:t>
+        <w:t>_Build: It contains the link to the google drive folder containing the .exe produced by the engine</w:t>
       </w:r>
     </w:p>
     <w:p>
@@ -2961,8 +3108,16 @@
         <w:rPr>
           <w:lang w:val="en-US"/>
         </w:rPr>
-        <w:t>event diagrams and flowcharts</w:t>
-      </w:r>
+        <w:t xml:space="preserve">_Prototype: It contains a link to the google drive folder containing the project files and all resources needed to compile, this folder is handled by </w:t>
+      </w:r>
+      <w:proofErr w:type="spellStart"/>
+      <w:r>
+        <w:rPr>
+          <w:lang w:val="en-US"/>
+        </w:rPr>
+        <w:t>RPGmaker</w:t>
+      </w:r>
+      <w:proofErr w:type="spellEnd"/>
       <w:r>
         <w:rPr>
           <w:lang w:val="en-US"/>
@@ -2985,158 +3140,35 @@
         <w:rPr>
           <w:lang w:val="en-US"/>
         </w:rPr>
-        <w:t xml:space="preserve">technical documents, such as </w:t>
+        <w:t>_</w:t>
       </w:r>
       <w:proofErr w:type="spellStart"/>
       <w:r>
         <w:rPr>
           <w:lang w:val="en-US"/>
         </w:rPr>
-        <w:t>automatas</w:t>
+        <w:t>Tileset</w:t>
       </w:r>
       <w:proofErr w:type="spellEnd"/>
       <w:r>
         <w:rPr>
           <w:lang w:val="en-US"/>
         </w:rPr>
-        <w:t xml:space="preserve"> and </w:t>
-      </w:r>
-      <w:r>
-        <w:rPr>
-          <w:lang w:val="en-US"/>
-        </w:rPr>
-        <w:t xml:space="preserve">documents regarding the </w:t>
+        <w:t xml:space="preserve">: It contains all the images of the </w:t>
       </w:r>
       <w:proofErr w:type="spellStart"/>
       <w:r>
         <w:rPr>
           <w:lang w:val="en-US"/>
         </w:rPr>
-        <w:t>montecarlo</w:t>
+        <w:t>tilesets</w:t>
       </w:r>
       <w:proofErr w:type="spellEnd"/>
       <w:r>
         <w:rPr>
           <w:lang w:val="en-US"/>
         </w:rPr>
-        <w:t xml:space="preserve"> approach.</w:t>
-      </w:r>
-    </w:p>
-    <w:p>
-      <w:pPr>
-        <w:pStyle w:val="Paragrafoelenco"/>
-        <w:numPr>
-          <w:ilvl w:val="1"/>
-          <w:numId w:val="5"/>
-        </w:numPr>
-        <w:rPr>
-          <w:lang w:val="en-US"/>
-        </w:rPr>
-      </w:pPr>
-      <w:r>
-        <w:rPr>
-          <w:lang w:val="en-US"/>
-        </w:rPr>
-        <w:t>references. References are divided in:</w:t>
-      </w:r>
-    </w:p>
-    <w:p>
-      <w:pPr>
-        <w:pStyle w:val="Paragrafoelenco"/>
-        <w:numPr>
-          <w:ilvl w:val="2"/>
-          <w:numId w:val="5"/>
-        </w:numPr>
-        <w:rPr>
-          <w:lang w:val="en-US"/>
-        </w:rPr>
-      </w:pPr>
-      <w:r>
-        <w:rPr>
-          <w:lang w:val="en-US"/>
-        </w:rPr>
-        <w:t>S</w:t>
-      </w:r>
-      <w:r>
-        <w:rPr>
-          <w:lang w:val="en-US"/>
-        </w:rPr>
-        <w:t>ketchup files, containing Sketchup projects for every building of the level;</w:t>
-      </w:r>
-    </w:p>
-    <w:p>
-      <w:pPr>
-        <w:pStyle w:val="Paragrafoelenco"/>
-        <w:numPr>
-          <w:ilvl w:val="2"/>
-          <w:numId w:val="5"/>
-        </w:numPr>
-        <w:rPr>
-          <w:lang w:val="en-US"/>
-        </w:rPr>
-      </w:pPr>
-      <w:r>
-        <w:rPr>
-          <w:lang w:val="en-US"/>
-        </w:rPr>
-        <w:t>Folders for each area of the level, containing references for the area and the objects</w:t>
-      </w:r>
-      <w:r>
-        <w:rPr>
-          <w:lang w:val="en-US"/>
-        </w:rPr>
-        <w:t xml:space="preserve"> inside it;</w:t>
-      </w:r>
-    </w:p>
-    <w:p>
-      <w:pPr>
-        <w:pStyle w:val="Paragrafoelenco"/>
-        <w:numPr>
-          <w:ilvl w:val="2"/>
-          <w:numId w:val="5"/>
-        </w:numPr>
-        <w:rPr>
-          <w:lang w:val="en-US"/>
-        </w:rPr>
-      </w:pPr>
-      <w:r>
-        <w:rPr>
-          <w:lang w:val="en-US"/>
-        </w:rPr>
-        <w:t>Characters’ folder, containing references for the characters.</w:t>
-      </w:r>
-    </w:p>
-    <w:p>
-      <w:pPr>
-        <w:pStyle w:val="Paragrafoelenco"/>
-        <w:numPr>
-          <w:ilvl w:val="2"/>
-          <w:numId w:val="5"/>
-        </w:numPr>
-        <w:rPr>
-          <w:lang w:val="en-US"/>
-        </w:rPr>
-      </w:pPr>
-      <w:r>
-        <w:rPr>
-          <w:lang w:val="en-US"/>
-        </w:rPr>
-        <w:lastRenderedPageBreak/>
-        <w:t>Other</w:t>
-      </w:r>
-      <w:r>
-        <w:rPr>
-          <w:lang w:val="en-US"/>
-        </w:rPr>
-        <w:t xml:space="preserve">s folder, containing other references, such as references for key items of the level and generic </w:t>
-      </w:r>
-      <w:bookmarkStart w:id="1" w:name="_GoBack"/>
-      <w:bookmarkEnd w:id="1"/>
-      <w:r>
-        <w:rPr>
-          <w:lang w:val="en-US"/>
-        </w:rPr>
-        <w:t>music references.</w:t>
+        <w:t xml:space="preserve"> used to develop the prototype</w:t>
       </w:r>
     </w:p>
     <w:p>
@@ -3193,13 +3225,7 @@
         <w:rPr>
           <w:lang w:val="en-US"/>
         </w:rPr>
-        <w:t>: All the rules used</w:t>
-      </w:r>
-      <w:r>
-        <w:rPr>
-          <w:lang w:val="en-US"/>
-        </w:rPr>
-        <w:t xml:space="preserve"> to perform their naming convention are the following:</w:t>
+        <w:t>: All the rules used to perform their naming convention are the following:</w:t>
       </w:r>
     </w:p>
     <w:p>
@@ -4014,13 +4040,7 @@
         <w:rPr>
           <w:lang w:val="en-US"/>
         </w:rPr>
-        <w:t xml:space="preserve">Do not use whitespaces or the camelCase notation to </w:t>
-      </w:r>
-      <w:r>
-        <w:rPr>
-          <w:lang w:val="en-US"/>
-        </w:rPr>
-        <w:t xml:space="preserve">separate words, rather use the underscore </w:t>
+        <w:t xml:space="preserve">Do not use whitespaces or the camelCase notation to separate words, rather use the underscore </w:t>
       </w:r>
       <w:proofErr w:type="gramStart"/>
       <w:r>
@@ -4070,13 +4090,7 @@
         <w:rPr>
           <w:lang w:val="en-US"/>
         </w:rPr>
-        <w:t>Do not use special characters in a name (everyth</w:t>
-      </w:r>
-      <w:r>
-        <w:rPr>
-          <w:lang w:val="en-US"/>
-        </w:rPr>
-        <w:t>ing different form alphanumeric characters or “_” to separate words), including characters you can’t easily type using English or Italian keyboard layout.</w:t>
+        <w:t>Do not use special characters in a name (everything different form alphanumeric characters or “_” to separate words), including characters you can’t easily type using English or Italian keyboard layout.</w:t>
       </w:r>
     </w:p>
     <w:p>
@@ -4094,13 +4108,7 @@
         <w:rPr>
           <w:lang w:val="en-US"/>
         </w:rPr>
-        <w:t>Do not write date, modifier’s name and version on the file name, we have already a versioning tool fo</w:t>
-      </w:r>
-      <w:r>
-        <w:rPr>
-          <w:lang w:val="en-US"/>
-        </w:rPr>
-        <w:t>r that.</w:t>
+        <w:t>Do not write date, modifier’s name and version on the file name, we have already a versioning tool for that.</w:t>
       </w:r>
     </w:p>
     <w:p>
@@ -4160,13 +4168,7 @@
         <w:rPr>
           <w:lang w:val="en-US"/>
         </w:rPr>
-        <w:t>_” in case it is a different type of file (this may be very impor</w:t>
-      </w:r>
-      <w:r>
-        <w:rPr>
-          <w:lang w:val="en-US"/>
-        </w:rPr>
-        <w:t>tant to order and handle different references).</w:t>
+        <w:t>_” in case it is a different type of file (this may be very important to order and handle different references).</w:t>
       </w:r>
     </w:p>
     <w:p>

</xml_diff>